<commit_message>
Bedienungsanleitung FERTIG, Dok fertig --> SW fehlt
</commit_message>
<xml_diff>
--- a/2324_5AHEL_DA_SumoBots_Bedienungsanleitung.docx
+++ b/2324_5AHEL_DA_SumoBots_Bedienungsanleitung.docx
@@ -813,7 +813,7 @@
         </w:rPr>
         <w:fldChar w:fldCharType="separate"/>
       </w:r>
-      <w:hyperlink w:anchor="_Toc162178318" w:history="1">
+      <w:hyperlink w:anchor="_Toc163225804" w:history="1">
         <w:r>
           <w:rPr>
             <w:rStyle w:val="Hyperlink"/>
@@ -861,7 +861,7 @@
             <w:noProof/>
             <w:webHidden/>
           </w:rPr>
-          <w:instrText xml:space="preserve"> PAGEREF _Toc162178318 \h </w:instrText>
+          <w:instrText xml:space="preserve"> PAGEREF _Toc163225804 \h </w:instrText>
         </w:r>
         <w:r>
           <w:rPr>
@@ -894,6 +894,172 @@
     </w:p>
     <w:p>
       <w:pPr>
+        <w:pStyle w:val="Verzeichnis2"/>
+        <w:rPr>
+          <w:rFonts w:eastAsiaTheme="minorEastAsia" w:cstheme="minorBidi"/>
+          <w:smallCaps w:val="0"/>
+          <w:kern w:val="2"/>
+          <w:szCs w:val="24"/>
+          <w14:ligatures w14:val="standardContextual"/>
+        </w:rPr>
+      </w:pPr>
+      <w:hyperlink w:anchor="_Toc163225805" w:history="1">
+        <w:r>
+          <w:rPr>
+            <w:rStyle w:val="Hyperlink"/>
+            <w14:scene3d>
+              <w14:camera w14:prst="orthographicFront"/>
+              <w14:lightRig w14:rig="threePt" w14:dir="t">
+                <w14:rot w14:lat="0" w14:lon="0" w14:rev="0"/>
+              </w14:lightRig>
+            </w14:scene3d>
+          </w:rPr>
+          <w:t>1.1</w:t>
+        </w:r>
+        <w:r>
+          <w:rPr>
+            <w:rFonts w:eastAsiaTheme="minorEastAsia" w:cstheme="minorBidi"/>
+            <w:smallCaps w:val="0"/>
+            <w:kern w:val="2"/>
+            <w:szCs w:val="24"/>
+            <w14:ligatures w14:val="standardContextual"/>
+          </w:rPr>
+          <w:tab/>
+        </w:r>
+        <w:r>
+          <w:rPr>
+            <w:rStyle w:val="Hyperlink"/>
+          </w:rPr>
+          <w:t>Controller &amp; Roboter</w:t>
+        </w:r>
+        <w:r>
+          <w:rPr>
+            <w:webHidden/>
+          </w:rPr>
+          <w:tab/>
+        </w:r>
+        <w:r>
+          <w:rPr>
+            <w:webHidden/>
+          </w:rPr>
+          <w:fldChar w:fldCharType="begin"/>
+        </w:r>
+        <w:r>
+          <w:rPr>
+            <w:webHidden/>
+          </w:rPr>
+          <w:instrText xml:space="preserve"> PAGEREF _Toc163225805 \h </w:instrText>
+        </w:r>
+        <w:r>
+          <w:rPr>
+            <w:webHidden/>
+          </w:rPr>
+        </w:r>
+        <w:r>
+          <w:rPr>
+            <w:webHidden/>
+          </w:rPr>
+          <w:fldChar w:fldCharType="separate"/>
+        </w:r>
+        <w:r>
+          <w:rPr>
+            <w:webHidden/>
+          </w:rPr>
+          <w:t>2</w:t>
+        </w:r>
+        <w:r>
+          <w:rPr>
+            <w:webHidden/>
+          </w:rPr>
+          <w:fldChar w:fldCharType="end"/>
+        </w:r>
+      </w:hyperlink>
+    </w:p>
+    <w:p>
+      <w:pPr>
+        <w:pStyle w:val="Verzeichnis2"/>
+        <w:rPr>
+          <w:rFonts w:eastAsiaTheme="minorEastAsia" w:cstheme="minorBidi"/>
+          <w:smallCaps w:val="0"/>
+          <w:kern w:val="2"/>
+          <w:szCs w:val="24"/>
+          <w14:ligatures w14:val="standardContextual"/>
+        </w:rPr>
+      </w:pPr>
+      <w:hyperlink w:anchor="_Toc163225806" w:history="1">
+        <w:r>
+          <w:rPr>
+            <w:rStyle w:val="Hyperlink"/>
+            <w14:scene3d>
+              <w14:camera w14:prst="orthographicFront"/>
+              <w14:lightRig w14:rig="threePt" w14:dir="t">
+                <w14:rot w14:lat="0" w14:lon="0" w14:rev="0"/>
+              </w14:lightRig>
+            </w14:scene3d>
+          </w:rPr>
+          <w:t>1.2</w:t>
+        </w:r>
+        <w:r>
+          <w:rPr>
+            <w:rFonts w:eastAsiaTheme="minorEastAsia" w:cstheme="minorBidi"/>
+            <w:smallCaps w:val="0"/>
+            <w:kern w:val="2"/>
+            <w:szCs w:val="24"/>
+            <w14:ligatures w14:val="standardContextual"/>
+          </w:rPr>
+          <w:tab/>
+        </w:r>
+        <w:r>
+          <w:rPr>
+            <w:rStyle w:val="Hyperlink"/>
+          </w:rPr>
+          <w:t>Server</w:t>
+        </w:r>
+        <w:r>
+          <w:rPr>
+            <w:webHidden/>
+          </w:rPr>
+          <w:tab/>
+        </w:r>
+        <w:r>
+          <w:rPr>
+            <w:webHidden/>
+          </w:rPr>
+          <w:fldChar w:fldCharType="begin"/>
+        </w:r>
+        <w:r>
+          <w:rPr>
+            <w:webHidden/>
+          </w:rPr>
+          <w:instrText xml:space="preserve"> PAGEREF _Toc163225806 \h </w:instrText>
+        </w:r>
+        <w:r>
+          <w:rPr>
+            <w:webHidden/>
+          </w:rPr>
+        </w:r>
+        <w:r>
+          <w:rPr>
+            <w:webHidden/>
+          </w:rPr>
+          <w:fldChar w:fldCharType="separate"/>
+        </w:r>
+        <w:r>
+          <w:rPr>
+            <w:webHidden/>
+          </w:rPr>
+          <w:t>2</w:t>
+        </w:r>
+        <w:r>
+          <w:rPr>
+            <w:webHidden/>
+          </w:rPr>
+          <w:fldChar w:fldCharType="end"/>
+        </w:r>
+      </w:hyperlink>
+    </w:p>
+    <w:p>
+      <w:pPr>
         <w:pStyle w:val="Verzeichnis1"/>
         <w:tabs>
           <w:tab w:val="left" w:pos="480"/>
@@ -911,7 +1077,7 @@
           <w14:ligatures w14:val="standardContextual"/>
         </w:rPr>
       </w:pPr>
-      <w:hyperlink w:anchor="_Toc162178319" w:history="1">
+      <w:hyperlink w:anchor="_Toc163225807" w:history="1">
         <w:r>
           <w:rPr>
             <w:rStyle w:val="Hyperlink"/>
@@ -959,7 +1125,7 @@
             <w:noProof/>
             <w:webHidden/>
           </w:rPr>
-          <w:instrText xml:space="preserve"> PAGEREF _Toc162178319 \h </w:instrText>
+          <w:instrText xml:space="preserve"> PAGEREF _Toc163225807 \h </w:instrText>
         </w:r>
         <w:r>
           <w:rPr>
@@ -979,7 +1145,7 @@
             <w:noProof/>
             <w:webHidden/>
           </w:rPr>
-          <w:t>2</w:t>
+          <w:t>3</w:t>
         </w:r>
         <w:r>
           <w:rPr>
@@ -1009,7 +1175,7 @@
           <w14:ligatures w14:val="standardContextual"/>
         </w:rPr>
       </w:pPr>
-      <w:hyperlink w:anchor="_Toc162178320" w:history="1">
+      <w:hyperlink w:anchor="_Toc163225808" w:history="1">
         <w:r>
           <w:rPr>
             <w:rStyle w:val="Hyperlink"/>
@@ -1057,7 +1223,7 @@
             <w:noProof/>
             <w:webHidden/>
           </w:rPr>
-          <w:instrText xml:space="preserve"> PAGEREF _Toc162178320 \h </w:instrText>
+          <w:instrText xml:space="preserve"> PAGEREF _Toc163225808 \h </w:instrText>
         </w:r>
         <w:r>
           <w:rPr>
@@ -1077,7 +1243,7 @@
             <w:noProof/>
             <w:webHidden/>
           </w:rPr>
-          <w:t>2</w:t>
+          <w:t>4</w:t>
         </w:r>
         <w:r>
           <w:rPr>
@@ -1107,7 +1273,7 @@
           <w14:ligatures w14:val="standardContextual"/>
         </w:rPr>
       </w:pPr>
-      <w:hyperlink w:anchor="_Toc162178321" w:history="1">
+      <w:hyperlink w:anchor="_Toc163225809" w:history="1">
         <w:r>
           <w:rPr>
             <w:rStyle w:val="Hyperlink"/>
@@ -1155,7 +1321,7 @@
             <w:noProof/>
             <w:webHidden/>
           </w:rPr>
-          <w:instrText xml:space="preserve"> PAGEREF _Toc162178321 \h </w:instrText>
+          <w:instrText xml:space="preserve"> PAGEREF _Toc163225809 \h </w:instrText>
         </w:r>
         <w:r>
           <w:rPr>
@@ -1175,7 +1341,7 @@
             <w:noProof/>
             <w:webHidden/>
           </w:rPr>
-          <w:t>2</w:t>
+          <w:t>5</w:t>
         </w:r>
         <w:r>
           <w:rPr>
@@ -1205,7 +1371,7 @@
           <w14:ligatures w14:val="standardContextual"/>
         </w:rPr>
       </w:pPr>
-      <w:hyperlink w:anchor="_Toc162178322" w:history="1">
+      <w:hyperlink w:anchor="_Toc163225810" w:history="1">
         <w:r>
           <w:rPr>
             <w:rStyle w:val="Hyperlink"/>
@@ -1253,7 +1419,7 @@
             <w:noProof/>
             <w:webHidden/>
           </w:rPr>
-          <w:instrText xml:space="preserve"> PAGEREF _Toc162178322 \h </w:instrText>
+          <w:instrText xml:space="preserve"> PAGEREF _Toc163225810 \h </w:instrText>
         </w:r>
         <w:r>
           <w:rPr>
@@ -1273,7 +1439,7 @@
             <w:noProof/>
             <w:webHidden/>
           </w:rPr>
-          <w:t>2</w:t>
+          <w:t>6</w:t>
         </w:r>
         <w:r>
           <w:rPr>
@@ -1286,202 +1452,6 @@
     </w:p>
     <w:p>
       <w:pPr>
-        <w:pStyle w:val="Verzeichnis1"/>
-        <w:tabs>
-          <w:tab w:val="left" w:pos="480"/>
-          <w:tab w:val="right" w:leader="dot" w:pos="9062"/>
-        </w:tabs>
-        <w:rPr>
-          <w:rFonts w:eastAsiaTheme="minorEastAsia" w:cstheme="minorBidi"/>
-          <w:b w:val="0"/>
-          <w:bCs w:val="0"/>
-          <w:caps w:val="0"/>
-          <w:noProof/>
-          <w:kern w:val="2"/>
-          <w:sz w:val="24"/>
-          <w:szCs w:val="24"/>
-          <w14:ligatures w14:val="standardContextual"/>
-        </w:rPr>
-      </w:pPr>
-      <w:hyperlink w:anchor="_Toc162178323" w:history="1">
-        <w:r>
-          <w:rPr>
-            <w:rStyle w:val="Hyperlink"/>
-            <w:noProof/>
-          </w:rPr>
-          <w:t>6</w:t>
-        </w:r>
-        <w:r>
-          <w:rPr>
-            <w:rFonts w:eastAsiaTheme="minorEastAsia" w:cstheme="minorBidi"/>
-            <w:b w:val="0"/>
-            <w:bCs w:val="0"/>
-            <w:caps w:val="0"/>
-            <w:noProof/>
-            <w:kern w:val="2"/>
-            <w:sz w:val="24"/>
-            <w:szCs w:val="24"/>
-            <w14:ligatures w14:val="standardContextual"/>
-          </w:rPr>
-          <w:tab/>
-        </w:r>
-        <w:r>
-          <w:rPr>
-            <w:rStyle w:val="Hyperlink"/>
-            <w:noProof/>
-          </w:rPr>
-          <w:t>Roboter reparieren</w:t>
-        </w:r>
-        <w:r>
-          <w:rPr>
-            <w:noProof/>
-            <w:webHidden/>
-          </w:rPr>
-          <w:tab/>
-        </w:r>
-        <w:r>
-          <w:rPr>
-            <w:noProof/>
-            <w:webHidden/>
-          </w:rPr>
-          <w:fldChar w:fldCharType="begin"/>
-        </w:r>
-        <w:r>
-          <w:rPr>
-            <w:noProof/>
-            <w:webHidden/>
-          </w:rPr>
-          <w:instrText xml:space="preserve"> PAGEREF _Toc162178323 \h </w:instrText>
-        </w:r>
-        <w:r>
-          <w:rPr>
-            <w:noProof/>
-            <w:webHidden/>
-          </w:rPr>
-        </w:r>
-        <w:r>
-          <w:rPr>
-            <w:noProof/>
-            <w:webHidden/>
-          </w:rPr>
-          <w:fldChar w:fldCharType="separate"/>
-        </w:r>
-        <w:r>
-          <w:rPr>
-            <w:noProof/>
-            <w:webHidden/>
-          </w:rPr>
-          <w:t>2</w:t>
-        </w:r>
-        <w:r>
-          <w:rPr>
-            <w:noProof/>
-            <w:webHidden/>
-          </w:rPr>
-          <w:fldChar w:fldCharType="end"/>
-        </w:r>
-      </w:hyperlink>
-    </w:p>
-    <w:p>
-      <w:pPr>
-        <w:pStyle w:val="Verzeichnis1"/>
-        <w:tabs>
-          <w:tab w:val="left" w:pos="480"/>
-          <w:tab w:val="right" w:leader="dot" w:pos="9062"/>
-        </w:tabs>
-        <w:rPr>
-          <w:rFonts w:eastAsiaTheme="minorEastAsia" w:cstheme="minorBidi"/>
-          <w:b w:val="0"/>
-          <w:bCs w:val="0"/>
-          <w:caps w:val="0"/>
-          <w:noProof/>
-          <w:kern w:val="2"/>
-          <w:sz w:val="24"/>
-          <w:szCs w:val="24"/>
-          <w14:ligatures w14:val="standardContextual"/>
-        </w:rPr>
-      </w:pPr>
-      <w:hyperlink w:anchor="_Toc162178324" w:history="1">
-        <w:r>
-          <w:rPr>
-            <w:rStyle w:val="Hyperlink"/>
-            <w:noProof/>
-          </w:rPr>
-          <w:t>7</w:t>
-        </w:r>
-        <w:r>
-          <w:rPr>
-            <w:rFonts w:eastAsiaTheme="minorEastAsia" w:cstheme="minorBidi"/>
-            <w:b w:val="0"/>
-            <w:bCs w:val="0"/>
-            <w:caps w:val="0"/>
-            <w:noProof/>
-            <w:kern w:val="2"/>
-            <w:sz w:val="24"/>
-            <w:szCs w:val="24"/>
-            <w14:ligatures w14:val="standardContextual"/>
-          </w:rPr>
-          <w:tab/>
-        </w:r>
-        <w:r>
-          <w:rPr>
-            <w:rStyle w:val="Hyperlink"/>
-            <w:noProof/>
-          </w:rPr>
-          <w:t>Server</w:t>
-        </w:r>
-        <w:r>
-          <w:rPr>
-            <w:noProof/>
-            <w:webHidden/>
-          </w:rPr>
-          <w:tab/>
-        </w:r>
-        <w:r>
-          <w:rPr>
-            <w:noProof/>
-            <w:webHidden/>
-          </w:rPr>
-          <w:fldChar w:fldCharType="begin"/>
-        </w:r>
-        <w:r>
-          <w:rPr>
-            <w:noProof/>
-            <w:webHidden/>
-          </w:rPr>
-          <w:instrText xml:space="preserve"> PAGEREF _Toc162178324 \h </w:instrText>
-        </w:r>
-        <w:r>
-          <w:rPr>
-            <w:noProof/>
-            <w:webHidden/>
-          </w:rPr>
-        </w:r>
-        <w:r>
-          <w:rPr>
-            <w:noProof/>
-            <w:webHidden/>
-          </w:rPr>
-          <w:fldChar w:fldCharType="separate"/>
-        </w:r>
-        <w:r>
-          <w:rPr>
-            <w:noProof/>
-            <w:webHidden/>
-          </w:rPr>
-          <w:t>2</w:t>
-        </w:r>
-        <w:r>
-          <w:rPr>
-            <w:noProof/>
-            <w:webHidden/>
-          </w:rPr>
-          <w:fldChar w:fldCharType="end"/>
-        </w:r>
-      </w:hyperlink>
-    </w:p>
-    <w:p>
-      <w:pPr>
         <w:spacing w:before="0" w:after="200"/>
         <w:jc w:val="left"/>
         <w:rPr>
@@ -1519,7 +1489,7 @@
       <w:pPr>
         <w:pStyle w:val="berschrift1"/>
       </w:pPr>
-      <w:bookmarkStart w:id="0" w:name="_Toc162178318"/>
+      <w:bookmarkStart w:id="0" w:name="_Toc163225804"/>
       <w:r>
         <w:lastRenderedPageBreak/>
         <w:t>Inbetriebnahme</w:t>
@@ -1528,54 +1498,35 @@
     </w:p>
     <w:p>
       <w:pPr>
-        <w:rPr>
-          <w:lang w:val="de-DE"/>
-        </w:rPr>
-      </w:pPr>
+        <w:pStyle w:val="berschrift2"/>
+      </w:pPr>
+      <w:bookmarkStart w:id="1" w:name="_Toc163225805"/>
       <w:r>
-        <w:rPr>
-          <w:lang w:val="de-DE"/>
-        </w:rPr>
-        <w:t>XX</w:t>
+        <w:t>Controller</w:t>
       </w:r>
       <w:r>
+        <w:t xml:space="preserve"> &amp; Roboter</w:t>
+      </w:r>
+      <w:bookmarkEnd w:id="1"/>
+    </w:p>
+    <w:p>
+      <w:pPr>
         <w:rPr>
           <w:lang w:val="de-DE"/>
         </w:rPr>
-        <w:t xml:space="preserve"> </w:t>
+      </w:pPr>
+      <w:r>
+        <w:rPr>
+          <w:lang w:val="de-DE" w:eastAsia="de-AT"/>
+        </w:rPr>
+        <w:t>Mit den Switch auf der Seite, kann dieser eingeschalten werden</w:t>
       </w:r>
       <w:r>
         <w:rPr>
-          <w:lang w:val="de-DE"/>
-        </w:rPr>
-        <w:t xml:space="preserve">On OFF Controller  &amp;&amp; Roboter </w:t>
+          <w:lang w:val="de-DE" w:eastAsia="de-AT"/>
+        </w:rPr>
+        <w:t xml:space="preserve">. </w:t>
       </w:r>
-      <w:r>
-        <w:rPr>
-          <w:lang w:val="de-DE"/>
-        </w:rPr>
-        <w:t xml:space="preserve">&amp;&amp; Server </w:t>
-      </w:r>
-      <w:r>
-        <w:rPr>
-          <w:lang w:val="de-DE"/>
-        </w:rPr>
-        <w:t>XXX</w:t>
-      </w:r>
-    </w:p>
-    <w:p>
-      <w:pPr>
-        <w:rPr>
-          <w:lang w:val="de-DE"/>
-        </w:rPr>
-      </w:pPr>
-    </w:p>
-    <w:p>
-      <w:pPr>
-        <w:rPr>
-          <w:lang w:val="de-DE"/>
-        </w:rPr>
-      </w:pPr>
       <w:r>
         <w:rPr>
           <w:lang w:val="de-DE"/>
@@ -1592,7 +1543,7 @@
     <w:p>
       <w:pPr>
         <w:rPr>
-          <w:lang w:val="de-DE"/>
+          <w:lang w:val="de-DE" w:eastAsia="de-AT"/>
         </w:rPr>
       </w:pPr>
     </w:p>
@@ -2036,16 +1987,163 @@
           <w:lang w:val="de-DE"/>
         </w:rPr>
       </w:pPr>
+      <w:r>
+        <w:rPr>
+          <w:lang w:val="de-DE"/>
+        </w:rPr>
+        <w:t xml:space="preserve">Falls es zu Problemen der Verbindung kommen sollte, hilft ein Neustart der Komponenten, indem man diese von der Spannungsversorgung trennt. </w:t>
+      </w:r>
     </w:p>
     <w:p>
       <w:pPr>
+        <w:rPr>
+          <w:lang w:val="de-DE"/>
+        </w:rPr>
+      </w:pPr>
+    </w:p>
+    <w:p>
+      <w:pPr>
+        <w:pStyle w:val="berschrift2"/>
+      </w:pPr>
+      <w:bookmarkStart w:id="2" w:name="_Toc163225806"/>
+      <w:r>
+        <w:t>Server</w:t>
+      </w:r>
+      <w:bookmarkEnd w:id="2"/>
+    </w:p>
+    <w:p>
+      <w:pPr>
+        <w:rPr>
+          <w:lang w:val="de-DE" w:eastAsia="de-AT"/>
+        </w:rPr>
+      </w:pPr>
+      <w:r>
+        <w:rPr>
+          <w:lang w:val="de-DE" w:eastAsia="de-AT"/>
+        </w:rPr>
+        <w:t xml:space="preserve">Da alle Konfigurationen bereits auf den Betriebssystem durchgeführt wurden, muss der Raspberry Pi lediglich an die Spannungsversorgung angeschlossen werden. </w:t>
+      </w:r>
+    </w:p>
+    <w:p>
+      <w:pPr>
+        <w:rPr>
+          <w:lang w:val="de-DE" w:eastAsia="de-AT"/>
+        </w:rPr>
+      </w:pPr>
+    </w:p>
+    <w:p>
+      <w:pPr>
+        <w:rPr>
+          <w:lang w:val="de-DE" w:eastAsia="de-AT"/>
+        </w:rPr>
+      </w:pPr>
+    </w:p>
+    <w:p>
+      <w:pPr>
+        <w:rPr>
+          <w:lang w:val="de-DE" w:eastAsia="de-AT"/>
+        </w:rPr>
+      </w:pPr>
+    </w:p>
+    <w:p>
+      <w:pPr>
+        <w:rPr>
+          <w:lang w:val="de-DE" w:eastAsia="de-AT"/>
+        </w:rPr>
+      </w:pPr>
+    </w:p>
+    <w:p>
+      <w:pPr>
+        <w:rPr>
+          <w:lang w:val="de-DE" w:eastAsia="de-AT"/>
+        </w:rPr>
+      </w:pPr>
+      <w:r>
+        <w:rPr>
+          <w:lang w:val="de-DE" w:eastAsia="de-AT"/>
+        </w:rPr>
+        <w:t xml:space="preserve"> </w:t>
+      </w:r>
+    </w:p>
+    <w:p>
+      <w:pPr>
+        <w:spacing w:before="0" w:after="200"/>
+        <w:jc w:val="left"/>
+        <w:rPr>
+          <w:lang w:val="de-DE"/>
+        </w:rPr>
+      </w:pPr>
+    </w:p>
+    <w:p>
+      <w:pPr>
         <w:pStyle w:val="berschrift1"/>
       </w:pPr>
-      <w:bookmarkStart w:id="1" w:name="_Toc162178319"/>
+      <w:bookmarkStart w:id="3" w:name="_Toc163225807"/>
+      <w:r>
+        <w:rPr>
+          <w:noProof/>
+        </w:rPr>
+        <w:lastRenderedPageBreak/>
+        <w:drawing>
+          <wp:anchor distT="0" distB="0" distL="114300" distR="114300" simplePos="0" relativeHeight="251660288" behindDoc="0" locked="0" layoutInCell="1" allowOverlap="1" wp14:anchorId="07FECF21" wp14:editId="4A20C517">
+            <wp:simplePos x="0" y="0"/>
+            <wp:positionH relativeFrom="margin">
+              <wp:posOffset>4586605</wp:posOffset>
+            </wp:positionH>
+            <wp:positionV relativeFrom="paragraph">
+              <wp:posOffset>1270</wp:posOffset>
+            </wp:positionV>
+            <wp:extent cx="1165860" cy="780415"/>
+            <wp:effectExtent l="0" t="0" r="0" b="635"/>
+            <wp:wrapSquare wrapText="bothSides"/>
+            <wp:docPr id="2118356600" name="Grafik 1" descr="Ein Bild, das Entwurf, Zeichnung, Lineart, Malbuch enthält.&#10;&#10;Automatisch generierte Beschreibung"/>
+            <wp:cNvGraphicFramePr>
+              <a:graphicFrameLocks xmlns:a="http://schemas.openxmlformats.org/drawingml/2006/main" noChangeAspect="1"/>
+            </wp:cNvGraphicFramePr>
+            <a:graphic xmlns:a="http://schemas.openxmlformats.org/drawingml/2006/main">
+              <a:graphicData uri="http://schemas.openxmlformats.org/drawingml/2006/picture">
+                <pic:pic xmlns:pic="http://schemas.openxmlformats.org/drawingml/2006/picture">
+                  <pic:nvPicPr>
+                    <pic:cNvPr id="2118356600" name="Grafik 1" descr="Ein Bild, das Entwurf, Zeichnung, Lineart, Malbuch enthält.&#10;&#10;Automatisch generierte Beschreibung"/>
+                    <pic:cNvPicPr/>
+                  </pic:nvPicPr>
+                  <pic:blipFill>
+                    <a:blip r:embed="rId11">
+                      <a:extLst>
+                        <a:ext uri="{28A0092B-C50C-407E-A947-70E740481C1C}">
+                          <a14:useLocalDpi xmlns:a14="http://schemas.microsoft.com/office/drawing/2010/main" val="0"/>
+                        </a:ext>
+                      </a:extLst>
+                    </a:blip>
+                    <a:stretch>
+                      <a:fillRect/>
+                    </a:stretch>
+                  </pic:blipFill>
+                  <pic:spPr>
+                    <a:xfrm>
+                      <a:off x="0" y="0"/>
+                      <a:ext cx="1165860" cy="780415"/>
+                    </a:xfrm>
+                    <a:prstGeom prst="rect">
+                      <a:avLst/>
+                    </a:prstGeom>
+                  </pic:spPr>
+                </pic:pic>
+              </a:graphicData>
+            </a:graphic>
+            <wp14:sizeRelH relativeFrom="margin">
+              <wp14:pctWidth>0</wp14:pctWidth>
+            </wp14:sizeRelH>
+            <wp14:sizeRelV relativeFrom="margin">
+              <wp14:pctHeight>0</wp14:pctHeight>
+            </wp14:sizeRelV>
+          </wp:anchor>
+        </w:drawing>
+      </w:r>
       <w:r>
         <w:t>Aufladen</w:t>
       </w:r>
-      <w:bookmarkEnd w:id="1"/>
+      <w:bookmarkEnd w:id="3"/>
     </w:p>
     <w:p>
       <w:pPr>
@@ -2090,11 +2188,52 @@
           <w:lang w:val="de-DE"/>
         </w:rPr>
       </w:pPr>
+    </w:p>
+    <w:p>
+      <w:pPr>
+        <w:rPr>
+          <w:lang w:val="de-DE"/>
+        </w:rPr>
+      </w:pPr>
       <w:r>
         <w:rPr>
-          <w:lang w:val="de-DE"/>
-        </w:rPr>
-        <w:t xml:space="preserve">XXX Bild wie Roboter aufgeladen wird mit Netzteil XXX </w:t>
+          <w:noProof/>
+        </w:rPr>
+        <w:drawing>
+          <wp:inline distT="0" distB="0" distL="0" distR="0" wp14:anchorId="423D09D3" wp14:editId="59F3CD2C">
+            <wp:extent cx="5760720" cy="3297555"/>
+            <wp:effectExtent l="0" t="0" r="0" b="0"/>
+            <wp:docPr id="782969831" name="Grafik 1" descr="Ein Bild, das Elektronik, Text, Messgerät, Maschine enthält.&#10;&#10;Automatisch generierte Beschreibung"/>
+            <wp:cNvGraphicFramePr>
+              <a:graphicFrameLocks xmlns:a="http://schemas.openxmlformats.org/drawingml/2006/main" noChangeAspect="1"/>
+            </wp:cNvGraphicFramePr>
+            <a:graphic xmlns:a="http://schemas.openxmlformats.org/drawingml/2006/main">
+              <a:graphicData uri="http://schemas.openxmlformats.org/drawingml/2006/picture">
+                <pic:pic xmlns:pic="http://schemas.openxmlformats.org/drawingml/2006/picture">
+                  <pic:nvPicPr>
+                    <pic:cNvPr id="782969831" name="Grafik 1" descr="Ein Bild, das Elektronik, Text, Messgerät, Maschine enthält.&#10;&#10;Automatisch generierte Beschreibung"/>
+                    <pic:cNvPicPr/>
+                  </pic:nvPicPr>
+                  <pic:blipFill>
+                    <a:blip r:embed="rId12"/>
+                    <a:stretch>
+                      <a:fillRect/>
+                    </a:stretch>
+                  </pic:blipFill>
+                  <pic:spPr>
+                    <a:xfrm>
+                      <a:off x="0" y="0"/>
+                      <a:ext cx="5760720" cy="3297555"/>
+                    </a:xfrm>
+                    <a:prstGeom prst="rect">
+                      <a:avLst/>
+                    </a:prstGeom>
+                  </pic:spPr>
+                </pic:pic>
+              </a:graphicData>
+            </a:graphic>
+          </wp:inline>
+        </w:drawing>
       </w:r>
     </w:p>
     <w:p>
@@ -2114,11 +2253,25 @@
         <w:rPr>
           <w:lang w:val="de-DE"/>
         </w:rPr>
-        <w:t xml:space="preserve">Falls kein Labornetzteil vorhanden ist, kann ebenfalls ein Akku-Ladegerät genutzt werden und auf die selbe Weise mit den Buchsen verbunden werden. </w:t>
+        <w:t xml:space="preserve">Falls kein Labornetzteil vorhanden </w:t>
+      </w:r>
+      <w:r>
+        <w:rPr>
+          <w:lang w:val="de-DE"/>
+        </w:rPr>
+        <w:t>sein sollte</w:t>
+      </w:r>
+      <w:r>
+        <w:rPr>
+          <w:lang w:val="de-DE"/>
+        </w:rPr>
+        <w:t xml:space="preserve">, kann ebenfalls ein Akku-Ladegerät genutzt werden und auf die selbe Weise mit den Buchsen verbunden werden. </w:t>
       </w:r>
     </w:p>
     <w:p>
       <w:pPr>
+        <w:spacing w:before="0" w:after="200"/>
+        <w:jc w:val="left"/>
         <w:rPr>
           <w:lang w:val="de-DE"/>
         </w:rPr>
@@ -2127,55 +2280,66 @@
         <w:rPr>
           <w:lang w:val="de-DE"/>
         </w:rPr>
-        <w:t>XXX Bild wie Roboter aufgeladen wird mit Ladegerät XXX</w:t>
+        <w:br w:type="page"/>
       </w:r>
     </w:p>
     <w:p>
       <w:pPr>
-        <w:rPr>
-          <w:lang w:val="de-DE"/>
-        </w:rPr>
-      </w:pPr>
+        <w:pStyle w:val="berschrift1"/>
+      </w:pPr>
+      <w:bookmarkStart w:id="4" w:name="_Toc163225808"/>
+      <w:r>
+        <w:lastRenderedPageBreak/>
+        <w:t>Steuerung</w:t>
+      </w:r>
+      <w:bookmarkEnd w:id="4"/>
     </w:p>
     <w:p>
       <w:pPr>
-        <w:pStyle w:val="berschrift1"/>
-      </w:pPr>
-      <w:bookmarkStart w:id="2" w:name="_Toc162178320"/>
+        <w:jc w:val="center"/>
+        <w:rPr>
+          <w:lang w:val="de-DE"/>
+        </w:rPr>
+      </w:pPr>
       <w:r>
-        <w:t>Steuerung</w:t>
-      </w:r>
-      <w:bookmarkEnd w:id="2"/>
-    </w:p>
-    <w:p>
-      <w:pPr>
-        <w:rPr>
-          <w:lang w:val="de-DE"/>
-        </w:rPr>
-      </w:pPr>
-      <w:r>
-        <w:rPr>
-          <w:lang w:val="de-DE"/>
-        </w:rPr>
-        <w:t>XXX Bilder vom Controller</w:t>
-      </w:r>
-      <w:r>
-        <w:rPr>
-          <w:lang w:val="de-DE"/>
-        </w:rPr>
-        <w:t xml:space="preserve"> </w:t>
-      </w:r>
-      <w:r>
-        <w:rPr>
-          <w:lang w:val="de-DE"/>
-        </w:rPr>
-        <w:t xml:space="preserve">u. Nummerieren </w:t>
-      </w:r>
-      <w:r>
-        <w:rPr>
-          <w:lang w:val="de-DE"/>
-        </w:rPr>
-        <w:t>XXX</w:t>
+        <w:rPr>
+          <w:noProof/>
+        </w:rPr>
+        <w:drawing>
+          <wp:inline distT="0" distB="0" distL="0" distR="0" wp14:anchorId="09356C08" wp14:editId="07FAB6F2">
+            <wp:extent cx="4373880" cy="4096173"/>
+            <wp:effectExtent l="0" t="0" r="7620" b="0"/>
+            <wp:docPr id="63048654" name="Grafik 1" descr="Ein Bild, das Schaltung, Elektronik, Elektrische Leitungen, Kabel enthält.&#10;&#10;Automatisch generierte Beschreibung"/>
+            <wp:cNvGraphicFramePr>
+              <a:graphicFrameLocks xmlns:a="http://schemas.openxmlformats.org/drawingml/2006/main" noChangeAspect="1"/>
+            </wp:cNvGraphicFramePr>
+            <a:graphic xmlns:a="http://schemas.openxmlformats.org/drawingml/2006/main">
+              <a:graphicData uri="http://schemas.openxmlformats.org/drawingml/2006/picture">
+                <pic:pic xmlns:pic="http://schemas.openxmlformats.org/drawingml/2006/picture">
+                  <pic:nvPicPr>
+                    <pic:cNvPr id="63048654" name="Grafik 1" descr="Ein Bild, das Schaltung, Elektronik, Elektrische Leitungen, Kabel enthält.&#10;&#10;Automatisch generierte Beschreibung"/>
+                    <pic:cNvPicPr/>
+                  </pic:nvPicPr>
+                  <pic:blipFill>
+                    <a:blip r:embed="rId13"/>
+                    <a:stretch>
+                      <a:fillRect/>
+                    </a:stretch>
+                  </pic:blipFill>
+                  <pic:spPr>
+                    <a:xfrm>
+                      <a:off x="0" y="0"/>
+                      <a:ext cx="4379052" cy="4101017"/>
+                    </a:xfrm>
+                    <a:prstGeom prst="rect">
+                      <a:avLst/>
+                    </a:prstGeom>
+                  </pic:spPr>
+                </pic:pic>
+              </a:graphicData>
+            </a:graphic>
+          </wp:inline>
+        </w:drawing>
       </w:r>
     </w:p>
     <w:p>
@@ -2199,7 +2363,6 @@
         </w:numPr>
       </w:pPr>
       <w:r>
-        <w:lastRenderedPageBreak/>
         <w:t>Linker Trigger: Geschwindigkeit nach hinten einstellbar</w:t>
       </w:r>
     </w:p>
@@ -2224,25 +2387,53 @@
         </w:numPr>
       </w:pPr>
       <w:r>
-        <w:t>….</w:t>
+        <w:t>Akkuhalter: 9V Blockbatterie als Versorgung</w:t>
       </w:r>
     </w:p>
     <w:p>
       <w:pPr>
-        <w:rPr>
-          <w:lang w:val="de-DE"/>
-        </w:rPr>
-      </w:pPr>
+        <w:pStyle w:val="Listenabsatz"/>
+        <w:numPr>
+          <w:ilvl w:val="0"/>
+          <w:numId w:val="23"/>
+        </w:numPr>
+      </w:pPr>
+      <w:r>
+        <w:t>LCD-Display</w:t>
+      </w:r>
+      <w:r>
+        <w:t xml:space="preserve">: Lädt sich auf, bei vollen Display den Joystick-Button drücken und der Roboter </w:t>
+      </w:r>
+      <w:r>
+        <w:br/>
+        <w:t>bekommt einen Speed-Boost</w:t>
+      </w:r>
     </w:p>
     <w:p>
       <w:pPr>
+        <w:spacing w:before="0" w:after="200"/>
+        <w:jc w:val="left"/>
+        <w:rPr>
+          <w:lang w:val="de-DE"/>
+        </w:rPr>
+      </w:pPr>
+      <w:r>
+        <w:rPr>
+          <w:lang w:val="de-DE"/>
+        </w:rPr>
+        <w:br w:type="page"/>
+      </w:r>
+    </w:p>
+    <w:p>
+      <w:pPr>
         <w:pStyle w:val="berschrift1"/>
       </w:pPr>
-      <w:bookmarkStart w:id="3" w:name="_Toc162178321"/>
+      <w:bookmarkStart w:id="5" w:name="_Toc163225809"/>
       <w:r>
+        <w:lastRenderedPageBreak/>
         <w:t>Code hochladen</w:t>
       </w:r>
-      <w:bookmarkEnd w:id="3"/>
+      <w:bookmarkEnd w:id="5"/>
     </w:p>
     <w:p>
       <w:pPr>
@@ -2316,7 +2507,7 @@
                     <pic:cNvPicPr/>
                   </pic:nvPicPr>
                   <pic:blipFill>
-                    <a:blip r:embed="rId11"/>
+                    <a:blip r:embed="rId14"/>
                     <a:stretch>
                       <a:fillRect/>
                     </a:stretch>
@@ -2381,7 +2572,6 @@
         <w:rPr>
           <w:noProof/>
         </w:rPr>
-        <w:lastRenderedPageBreak/>
         <w:drawing>
           <wp:inline distT="0" distB="0" distL="0" distR="0" wp14:anchorId="049EE8E0" wp14:editId="619E0DBE">
             <wp:extent cx="5760720" cy="3093085"/>
@@ -2398,7 +2588,7 @@
                     <pic:cNvPicPr/>
                   </pic:nvPicPr>
                   <pic:blipFill>
-                    <a:blip r:embed="rId12"/>
+                    <a:blip r:embed="rId15"/>
                     <a:stretch>
                       <a:fillRect/>
                     </a:stretch>
@@ -2448,6 +2638,7 @@
         <w:rPr>
           <w:lang w:val="de-DE"/>
         </w:rPr>
+        <w:lastRenderedPageBreak/>
         <w:t>Code über ICSP hochladen</w:t>
       </w:r>
     </w:p>
@@ -2471,7 +2662,7 @@
           <w:lang w:val="de-DE"/>
         </w:rPr>
         <w:drawing>
-          <wp:inline distT="0" distB="0" distL="0" distR="0" wp14:anchorId="27B2277F" wp14:editId="10A1226C">
+          <wp:inline distT="0" distB="0" distL="0" distR="0" wp14:anchorId="27B2277F" wp14:editId="054AA11F">
             <wp:extent cx="2415540" cy="1577340"/>
             <wp:effectExtent l="0" t="0" r="3810" b="3810"/>
             <wp:docPr id="833328748" name="Grafik 1"/>
@@ -2488,7 +2679,7 @@
                     </pic:cNvPicPr>
                   </pic:nvPicPr>
                   <pic:blipFill>
-                    <a:blip r:embed="rId13">
+                    <a:blip r:embed="rId16">
                       <a:extLst>
                         <a:ext uri="{28A0092B-C50C-407E-A947-70E740481C1C}">
                           <a14:useLocalDpi xmlns:a14="http://schemas.microsoft.com/office/drawing/2010/main" val="0"/>
@@ -2570,11 +2761,11 @@
       <w:pPr>
         <w:pStyle w:val="berschrift1"/>
       </w:pPr>
-      <w:bookmarkStart w:id="4" w:name="_Toc162178322"/>
+      <w:bookmarkStart w:id="6" w:name="_Toc163225810"/>
       <w:r>
         <w:t>Mikrocontroller ausbauen</w:t>
       </w:r>
-      <w:bookmarkEnd w:id="4"/>
+      <w:bookmarkEnd w:id="6"/>
     </w:p>
     <w:p>
       <w:pPr>
@@ -2584,92 +2775,21 @@
       </w:pPr>
       <w:r>
         <w:rPr>
-          <w:lang w:val="de-DE"/>
-        </w:rPr>
-        <w:t>Um den Controller-Code zu erneuern, muss zunächst der Roboter aufgeschraubt werden</w:t>
-      </w:r>
-      <w:r>
-        <w:rPr>
-          <w:lang w:val="de-DE"/>
-        </w:rPr>
-        <w:t xml:space="preserve">. </w:t>
-      </w:r>
-      <w:r>
-        <w:rPr>
-          <w:lang w:val="de-DE"/>
-        </w:rPr>
-        <w:t xml:space="preserve">Hierfür müssen folgende Schrauben entfernt werden: </w:t>
-      </w:r>
-    </w:p>
-    <w:p>
-      <w:pPr>
-        <w:rPr>
-          <w:lang w:val="de-DE"/>
-        </w:rPr>
-      </w:pPr>
-      <w:r>
-        <w:rPr>
-          <w:lang w:val="de-DE"/>
-        </w:rPr>
-        <w:t>XXX BILD von den Positionen der Schrauben XXX</w:t>
-      </w:r>
-    </w:p>
-    <w:p>
-      <w:pPr>
-        <w:rPr>
-          <w:lang w:val="de-DE"/>
-        </w:rPr>
-      </w:pPr>
-    </w:p>
-    <w:p>
-      <w:pPr>
-        <w:rPr>
-          <w:lang w:val="de-DE"/>
-        </w:rPr>
-      </w:pPr>
-      <w:r>
-        <w:rPr>
-          <w:lang w:val="de-DE"/>
-        </w:rPr>
-        <w:lastRenderedPageBreak/>
-        <w:t xml:space="preserve">Wenn die Platine ausgebaut wurde, muss der Mikrocontroller vorsichtig aus dem Sockel entnommen werden. </w:t>
-      </w:r>
-      <w:r>
-        <w:rPr>
-          <w:lang w:val="de-DE"/>
-        </w:rPr>
-        <w:t xml:space="preserve">Nach diesem Schritt wird dieser in einem Arduino Uno eingesetzt und ein neuer Code hochgeladen. </w:t>
-      </w:r>
-    </w:p>
-    <w:p>
-      <w:pPr>
-        <w:rPr>
-          <w:lang w:val="de-DE"/>
-        </w:rPr>
-      </w:pPr>
-    </w:p>
-    <w:p>
-      <w:pPr>
-        <w:pStyle w:val="berschrift1"/>
-      </w:pPr>
-      <w:bookmarkStart w:id="5" w:name="_Toc162178323"/>
-      <w:r>
-        <w:rPr>
           <w:noProof/>
         </w:rPr>
         <w:drawing>
-          <wp:anchor distT="0" distB="0" distL="114300" distR="114300" simplePos="0" relativeHeight="251659264" behindDoc="0" locked="0" layoutInCell="1" allowOverlap="1" wp14:anchorId="65540AF8" wp14:editId="182F0D5B">
+          <wp:anchor distT="0" distB="0" distL="114300" distR="114300" simplePos="0" relativeHeight="251661312" behindDoc="0" locked="0" layoutInCell="1" allowOverlap="1" wp14:anchorId="7C20E4AF" wp14:editId="5F70511E">
             <wp:simplePos x="0" y="0"/>
-            <wp:positionH relativeFrom="margin">
-              <wp:align>right</wp:align>
+            <wp:positionH relativeFrom="column">
+              <wp:posOffset>3626485</wp:posOffset>
             </wp:positionH>
             <wp:positionV relativeFrom="paragraph">
-              <wp:posOffset>8890</wp:posOffset>
+              <wp:posOffset>10160</wp:posOffset>
             </wp:positionV>
-            <wp:extent cx="1478280" cy="989965"/>
-            <wp:effectExtent l="0" t="0" r="7620" b="635"/>
+            <wp:extent cx="1965960" cy="3568065"/>
+            <wp:effectExtent l="0" t="0" r="0" b="0"/>
             <wp:wrapSquare wrapText="bothSides"/>
-            <wp:docPr id="2118356600" name="Grafik 1" descr="Ein Bild, das Entwurf, Zeichnung, Lineart, Malbuch enthält.&#10;&#10;Automatisch generierte Beschreibung"/>
+            <wp:docPr id="2144182723" name="Grafik 1" descr="Ein Bild, das Elektronisches Bauteil, Elektronik, Elektrisches Bauelement, passives Bauelement enthält.&#10;&#10;Automatisch generierte Beschreibung"/>
             <wp:cNvGraphicFramePr>
               <a:graphicFrameLocks xmlns:a="http://schemas.openxmlformats.org/drawingml/2006/main" noChangeAspect="1"/>
             </wp:cNvGraphicFramePr>
@@ -2677,11 +2797,11 @@
               <a:graphicData uri="http://schemas.openxmlformats.org/drawingml/2006/picture">
                 <pic:pic xmlns:pic="http://schemas.openxmlformats.org/drawingml/2006/picture">
                   <pic:nvPicPr>
-                    <pic:cNvPr id="2118356600" name="Grafik 1" descr="Ein Bild, das Entwurf, Zeichnung, Lineart, Malbuch enthält.&#10;&#10;Automatisch generierte Beschreibung"/>
+                    <pic:cNvPr id="2144182723" name="Grafik 1" descr="Ein Bild, das Elektronisches Bauteil, Elektronik, Elektrisches Bauelement, passives Bauelement enthält.&#10;&#10;Automatisch generierte Beschreibung"/>
                     <pic:cNvPicPr/>
                   </pic:nvPicPr>
                   <pic:blipFill>
-                    <a:blip r:embed="rId14">
+                    <a:blip r:embed="rId17">
                       <a:extLst>
                         <a:ext uri="{28A0092B-C50C-407E-A947-70E740481C1C}">
                           <a14:useLocalDpi xmlns:a14="http://schemas.microsoft.com/office/drawing/2010/main" val="0"/>
@@ -2695,7 +2815,7 @@
                   <pic:spPr>
                     <a:xfrm>
                       <a:off x="0" y="0"/>
-                      <a:ext cx="1478280" cy="989965"/>
+                      <a:ext cx="1965960" cy="3568065"/>
                     </a:xfrm>
                     <a:prstGeom prst="rect">
                       <a:avLst/>
@@ -2714,11 +2834,16 @@
         </w:drawing>
       </w:r>
       <w:r>
-        <w:t>Roboter reparieren</w:t>
+        <w:rPr>
+          <w:lang w:val="de-DE"/>
+        </w:rPr>
+        <w:t xml:space="preserve">Wenn die Platine ausgebaut wurde, muss der Mikrocontroller vorsichtig aus dem Sockel entnommen werden. </w:t>
       </w:r>
-      <w:bookmarkEnd w:id="5"/>
       <w:r>
-        <w:t xml:space="preserve"> </w:t>
+        <w:rPr>
+          <w:lang w:val="de-DE"/>
+        </w:rPr>
+        <w:t xml:space="preserve">Nach diesem Schritt wird dieser in einem Arduino Uno eingesetzt und ein neuer Code hochgeladen. </w:t>
       </w:r>
     </w:p>
     <w:p>
@@ -2727,24 +2852,6 @@
           <w:lang w:val="de-DE"/>
         </w:rPr>
       </w:pPr>
-      <w:r>
-        <w:rPr>
-          <w:lang w:val="de-DE"/>
-        </w:rPr>
-        <w:t xml:space="preserve">XXX wie es aufgebaut </w:t>
-      </w:r>
-      <w:r>
-        <w:rPr>
-          <w:lang w:val="de-DE"/>
-        </w:rPr>
-        <w:t>ist</w:t>
-      </w:r>
-      <w:r>
-        <w:rPr>
-          <w:lang w:val="de-DE"/>
-        </w:rPr>
-        <w:t xml:space="preserve"> XXX</w:t>
-      </w:r>
     </w:p>
     <w:p>
       <w:pPr>
@@ -2753,72 +2860,9 @@
         </w:rPr>
       </w:pPr>
     </w:p>
-    <w:p>
-      <w:pPr>
-        <w:pStyle w:val="berschrift1"/>
-      </w:pPr>
-      <w:bookmarkStart w:id="6" w:name="_Toc162178324"/>
-      <w:r>
-        <w:t>Server</w:t>
-      </w:r>
-      <w:bookmarkEnd w:id="6"/>
-    </w:p>
-    <w:p>
-      <w:pPr>
-        <w:rPr>
-          <w:lang w:val="de-DE"/>
-        </w:rPr>
-      </w:pPr>
-      <w:r>
-        <w:rPr>
-          <w:lang w:val="de-DE"/>
-        </w:rPr>
-        <w:t>XXX Wie man Server in Betrieb nimmt XXX</w:t>
-      </w:r>
-    </w:p>
-    <w:p>
-      <w:pPr>
-        <w:rPr>
-          <w:lang w:val="de-DE"/>
-        </w:rPr>
-      </w:pPr>
-      <w:r>
-        <w:rPr>
-          <w:lang w:val="de-DE"/>
-        </w:rPr>
-        <w:t xml:space="preserve">XXX Maybe Debug-Option falls es welche gibt, falls </w:t>
-      </w:r>
-      <w:proofErr w:type="spellStart"/>
-      <w:r>
-        <w:rPr>
-          <w:lang w:val="de-DE"/>
-        </w:rPr>
-        <w:t>nd</w:t>
-      </w:r>
-      <w:proofErr w:type="spellEnd"/>
-      <w:r>
-        <w:rPr>
-          <w:lang w:val="de-DE"/>
-        </w:rPr>
-        <w:t xml:space="preserve"> eh besser XXX </w:t>
-      </w:r>
-      <w:r>
-        <w:rPr>
-          <w:lang w:val="de-DE"/>
-        </w:rPr>
-        <w:t xml:space="preserve"> </w:t>
-      </w:r>
-    </w:p>
-    <w:p>
-      <w:pPr>
-        <w:rPr>
-          <w:lang w:val="de-DE"/>
-        </w:rPr>
-      </w:pPr>
-    </w:p>
     <w:sectPr>
-      <w:headerReference w:type="default" r:id="rId15"/>
-      <w:footerReference w:type="default" r:id="rId16"/>
+      <w:headerReference w:type="default" r:id="rId18"/>
+      <w:footerReference w:type="default" r:id="rId19"/>
       <w:pgSz w:w="11906" w:h="16838" w:code="9"/>
       <w:pgMar w:top="1417" w:right="1417" w:bottom="1134" w:left="1417" w:header="708" w:footer="708" w:gutter="0"/>
       <w:pgNumType w:start="0"/>
@@ -3026,7 +3070,7 @@
         <w:sz w:val="28"/>
         <w:szCs w:val="28"/>
       </w:rPr>
-      <w:t>Roboter reparieren</w:t>
+      <w:t>Mikrocontroller ausbauen</w:t>
     </w:r>
     <w:r>
       <w:rPr>
@@ -4538,6 +4582,95 @@
     </w:lvl>
   </w:abstractNum>
   <w:abstractNum w:abstractNumId="14" w15:restartNumberingAfterBreak="0">
+    <w:nsid w:val="488F61D0"/>
+    <w:multiLevelType w:val="hybridMultilevel"/>
+    <w:tmpl w:val="B7AE0738"/>
+    <w:lvl w:ilvl="0" w:tplc="0409000F">
+      <w:start w:val="1"/>
+      <w:numFmt w:val="decimal"/>
+      <w:lvlText w:val="%1."/>
+      <w:lvlJc w:val="left"/>
+      <w:pPr>
+        <w:ind w:left="720" w:hanging="360"/>
+      </w:pPr>
+      <w:rPr>
+        <w:rFonts w:hint="default"/>
+      </w:rPr>
+    </w:lvl>
+    <w:lvl w:ilvl="1" w:tplc="04090019" w:tentative="1">
+      <w:start w:val="1"/>
+      <w:numFmt w:val="lowerLetter"/>
+      <w:lvlText w:val="%2."/>
+      <w:lvlJc w:val="left"/>
+      <w:pPr>
+        <w:ind w:left="1440" w:hanging="360"/>
+      </w:pPr>
+    </w:lvl>
+    <w:lvl w:ilvl="2" w:tplc="0409001B" w:tentative="1">
+      <w:start w:val="1"/>
+      <w:numFmt w:val="lowerRoman"/>
+      <w:lvlText w:val="%3."/>
+      <w:lvlJc w:val="right"/>
+      <w:pPr>
+        <w:ind w:left="2160" w:hanging="180"/>
+      </w:pPr>
+    </w:lvl>
+    <w:lvl w:ilvl="3" w:tplc="0409000F" w:tentative="1">
+      <w:start w:val="1"/>
+      <w:numFmt w:val="decimal"/>
+      <w:lvlText w:val="%4."/>
+      <w:lvlJc w:val="left"/>
+      <w:pPr>
+        <w:ind w:left="2880" w:hanging="360"/>
+      </w:pPr>
+    </w:lvl>
+    <w:lvl w:ilvl="4" w:tplc="04090019" w:tentative="1">
+      <w:start w:val="1"/>
+      <w:numFmt w:val="lowerLetter"/>
+      <w:lvlText w:val="%5."/>
+      <w:lvlJc w:val="left"/>
+      <w:pPr>
+        <w:ind w:left="3600" w:hanging="360"/>
+      </w:pPr>
+    </w:lvl>
+    <w:lvl w:ilvl="5" w:tplc="0409001B" w:tentative="1">
+      <w:start w:val="1"/>
+      <w:numFmt w:val="lowerRoman"/>
+      <w:lvlText w:val="%6."/>
+      <w:lvlJc w:val="right"/>
+      <w:pPr>
+        <w:ind w:left="4320" w:hanging="180"/>
+      </w:pPr>
+    </w:lvl>
+    <w:lvl w:ilvl="6" w:tplc="0409000F" w:tentative="1">
+      <w:start w:val="1"/>
+      <w:numFmt w:val="decimal"/>
+      <w:lvlText w:val="%7."/>
+      <w:lvlJc w:val="left"/>
+      <w:pPr>
+        <w:ind w:left="5040" w:hanging="360"/>
+      </w:pPr>
+    </w:lvl>
+    <w:lvl w:ilvl="7" w:tplc="04090019" w:tentative="1">
+      <w:start w:val="1"/>
+      <w:numFmt w:val="lowerLetter"/>
+      <w:lvlText w:val="%8."/>
+      <w:lvlJc w:val="left"/>
+      <w:pPr>
+        <w:ind w:left="5760" w:hanging="360"/>
+      </w:pPr>
+    </w:lvl>
+    <w:lvl w:ilvl="8" w:tplc="0409001B" w:tentative="1">
+      <w:start w:val="1"/>
+      <w:numFmt w:val="lowerRoman"/>
+      <w:lvlText w:val="%9."/>
+      <w:lvlJc w:val="right"/>
+      <w:pPr>
+        <w:ind w:left="6480" w:hanging="180"/>
+      </w:pPr>
+    </w:lvl>
+  </w:abstractNum>
+  <w:abstractNum w:abstractNumId="15" w15:restartNumberingAfterBreak="0">
     <w:nsid w:val="4BFB330E"/>
     <w:multiLevelType w:val="hybridMultilevel"/>
     <w:tmpl w:val="DA4E9C68"/>
@@ -4649,7 +4782,7 @@
       </w:rPr>
     </w:lvl>
   </w:abstractNum>
-  <w:abstractNum w:abstractNumId="15" w15:restartNumberingAfterBreak="0">
+  <w:abstractNum w:abstractNumId="16" w15:restartNumberingAfterBreak="0">
     <w:nsid w:val="4DEC1B0E"/>
     <w:multiLevelType w:val="hybridMultilevel"/>
     <w:tmpl w:val="43F47A8C"/>
@@ -4762,7 +4895,7 @@
       </w:rPr>
     </w:lvl>
   </w:abstractNum>
-  <w:abstractNum w:abstractNumId="16" w15:restartNumberingAfterBreak="0">
+  <w:abstractNum w:abstractNumId="17" w15:restartNumberingAfterBreak="0">
     <w:nsid w:val="5BFC2330"/>
     <w:multiLevelType w:val="hybridMultilevel"/>
     <w:tmpl w:val="65E2159C"/>
@@ -4875,7 +5008,7 @@
       </w:rPr>
     </w:lvl>
   </w:abstractNum>
-  <w:abstractNum w:abstractNumId="17" w15:restartNumberingAfterBreak="0">
+  <w:abstractNum w:abstractNumId="18" w15:restartNumberingAfterBreak="0">
     <w:nsid w:val="5F0C2823"/>
     <w:multiLevelType w:val="hybridMultilevel"/>
     <w:tmpl w:val="0C8E1674"/>
@@ -4988,7 +5121,7 @@
       </w:rPr>
     </w:lvl>
   </w:abstractNum>
-  <w:abstractNum w:abstractNumId="18" w15:restartNumberingAfterBreak="0">
+  <w:abstractNum w:abstractNumId="19" w15:restartNumberingAfterBreak="0">
     <w:nsid w:val="634D4935"/>
     <w:multiLevelType w:val="hybridMultilevel"/>
     <w:tmpl w:val="64C082A4"/>
@@ -5101,7 +5234,7 @@
       </w:rPr>
     </w:lvl>
   </w:abstractNum>
-  <w:abstractNum w:abstractNumId="19" w15:restartNumberingAfterBreak="0">
+  <w:abstractNum w:abstractNumId="20" w15:restartNumberingAfterBreak="0">
     <w:nsid w:val="64025D19"/>
     <w:multiLevelType w:val="hybridMultilevel"/>
     <w:tmpl w:val="C88644AE"/>
@@ -5214,7 +5347,7 @@
       </w:rPr>
     </w:lvl>
   </w:abstractNum>
-  <w:abstractNum w:abstractNumId="20" w15:restartNumberingAfterBreak="0">
+  <w:abstractNum w:abstractNumId="21" w15:restartNumberingAfterBreak="0">
     <w:nsid w:val="64500E8B"/>
     <w:multiLevelType w:val="hybridMultilevel"/>
     <w:tmpl w:val="175EF56C"/>
@@ -5303,7 +5436,7 @@
       </w:pPr>
     </w:lvl>
   </w:abstractNum>
-  <w:abstractNum w:abstractNumId="21" w15:restartNumberingAfterBreak="0">
+  <w:abstractNum w:abstractNumId="22" w15:restartNumberingAfterBreak="0">
     <w:nsid w:val="6CD16615"/>
     <w:multiLevelType w:val="multilevel"/>
     <w:tmpl w:val="74FEB36A"/>
@@ -5446,7 +5579,7 @@
       </w:pPr>
     </w:lvl>
   </w:abstractNum>
-  <w:abstractNum w:abstractNumId="22" w15:restartNumberingAfterBreak="0">
+  <w:abstractNum w:abstractNumId="23" w15:restartNumberingAfterBreak="0">
     <w:nsid w:val="71B03FFA"/>
     <w:multiLevelType w:val="hybridMultilevel"/>
     <w:tmpl w:val="920656C2"/>
@@ -5559,7 +5692,7 @@
       </w:rPr>
     </w:lvl>
   </w:abstractNum>
-  <w:abstractNum w:abstractNumId="23" w15:restartNumberingAfterBreak="0">
+  <w:abstractNum w:abstractNumId="24" w15:restartNumberingAfterBreak="0">
     <w:nsid w:val="75075CEA"/>
     <w:multiLevelType w:val="hybridMultilevel"/>
     <w:tmpl w:val="39085E50"/>
@@ -5672,7 +5805,7 @@
     </w:lvl>
   </w:abstractNum>
   <w:num w:numId="1" w16cid:durableId="1470516010">
-    <w:abstractNumId w:val="21"/>
+    <w:abstractNumId w:val="22"/>
   </w:num>
   <w:num w:numId="2" w16cid:durableId="1227305063">
     <w:abstractNumId w:val="0"/>
@@ -5681,19 +5814,19 @@
     <w:abstractNumId w:val="3"/>
   </w:num>
   <w:num w:numId="4" w16cid:durableId="1301769022">
-    <w:abstractNumId w:val="22"/>
+    <w:abstractNumId w:val="23"/>
   </w:num>
   <w:num w:numId="5" w16cid:durableId="2022969161">
     <w:abstractNumId w:val="5"/>
   </w:num>
   <w:num w:numId="6" w16cid:durableId="947195945">
-    <w:abstractNumId w:val="17"/>
+    <w:abstractNumId w:val="18"/>
   </w:num>
   <w:num w:numId="7" w16cid:durableId="421805398">
-    <w:abstractNumId w:val="19"/>
+    <w:abstractNumId w:val="20"/>
   </w:num>
   <w:num w:numId="8" w16cid:durableId="859391229">
-    <w:abstractNumId w:val="15"/>
+    <w:abstractNumId w:val="16"/>
   </w:num>
   <w:num w:numId="9" w16cid:durableId="145560325">
     <w:abstractNumId w:val="7"/>
@@ -5702,7 +5835,7 @@
     <w:abstractNumId w:val="11"/>
   </w:num>
   <w:num w:numId="11" w16cid:durableId="372080317">
-    <w:abstractNumId w:val="16"/>
+    <w:abstractNumId w:val="17"/>
   </w:num>
   <w:num w:numId="12" w16cid:durableId="65300945">
     <w:abstractNumId w:val="4"/>
@@ -5714,7 +5847,7 @@
     <w:abstractNumId w:val="12"/>
   </w:num>
   <w:num w:numId="15" w16cid:durableId="734932799">
-    <w:abstractNumId w:val="18"/>
+    <w:abstractNumId w:val="19"/>
   </w:num>
   <w:num w:numId="16" w16cid:durableId="663362258">
     <w:abstractNumId w:val="13"/>
@@ -5723,7 +5856,7 @@
     <w:abstractNumId w:val="8"/>
   </w:num>
   <w:num w:numId="18" w16cid:durableId="806973675">
-    <w:abstractNumId w:val="14"/>
+    <w:abstractNumId w:val="15"/>
   </w:num>
   <w:num w:numId="19" w16cid:durableId="1535651360">
     <w:abstractNumId w:val="10"/>
@@ -5732,7 +5865,7 @@
     <w:abstractNumId w:val="2"/>
   </w:num>
   <w:num w:numId="21" w16cid:durableId="1584415881">
-    <w:abstractNumId w:val="23"/>
+    <w:abstractNumId w:val="24"/>
   </w:num>
   <w:num w:numId="22" w16cid:durableId="1171331638">
     <w:abstractNumId w:val="1"/>
@@ -5741,7 +5874,10 @@
     <w:abstractNumId w:val="6"/>
   </w:num>
   <w:num w:numId="24" w16cid:durableId="1729912277">
-    <w:abstractNumId w:val="20"/>
+    <w:abstractNumId w:val="21"/>
+  </w:num>
+  <w:num w:numId="25" w16cid:durableId="7371666">
+    <w:abstractNumId w:val="14"/>
   </w:num>
   <w:numIdMacAtCleanup w:val="10"/>
 </w:numbering>

</xml_diff>